<commit_message>
Added Laplacian of Gaussian
</commit_message>
<xml_diff>
--- a/threshold comparison.docx
+++ b/threshold comparison.docx
@@ -2438,7 +2438,6 @@
           </wp:inline>
         </w:drawing>
       </w:r>
-      <w:bookmarkStart w:id="0" w:name="_GoBack"/>
       <w:r>
         <w:rPr>
           <w:noProof/>
@@ -2495,7 +2494,6 @@
           </wp:inline>
         </w:drawing>
       </w:r>
-      <w:bookmarkEnd w:id="0"/>
       <w:r>
         <w:rPr>
           <w:noProof/>
@@ -6230,6 +6228,1137 @@
           </wp:inline>
         </w:drawing>
       </w:r>
+    </w:p>
+    <w:p/>
+    <w:p/>
+    <w:p/>
+    <w:p/>
+    <w:p/>
+    <w:p/>
+    <w:p/>
+    <w:p/>
+    <w:p/>
+    <w:p>
+      <w:proofErr w:type="spellStart"/>
+      <w:r>
+        <w:lastRenderedPageBreak/>
+        <w:t>Laplacian</w:t>
+      </w:r>
+      <w:proofErr w:type="spellEnd"/>
+      <w:r>
+        <w:t xml:space="preserve"> of Gaussian</w:t>
+      </w:r>
+    </w:p>
+    <w:p>
+      <w:r>
+        <w:t>Sigma = 2.0</w:t>
+      </w:r>
+    </w:p>
+    <w:p>
+      <w:r>
+        <w:t>Threshold = 0</w:t>
+      </w:r>
+      <w:r>
+        <w:tab/>
+      </w:r>
+      <w:r>
+        <w:tab/>
+        <w:t>0.4</w:t>
+      </w:r>
+      <w:r>
+        <w:tab/>
+      </w:r>
+      <w:r>
+        <w:tab/>
+        <w:t>0.8</w:t>
+      </w:r>
+      <w:r>
+        <w:tab/>
+      </w:r>
+      <w:r>
+        <w:tab/>
+        <w:t>1.4</w:t>
+      </w:r>
+      <w:r>
+        <w:tab/>
+      </w:r>
+      <w:r>
+        <w:tab/>
+        <w:t>2.0</w:t>
+      </w:r>
+    </w:p>
+    <w:p/>
+    <w:p>
+      <w:r>
+        <w:rPr>
+          <w:noProof/>
+        </w:rPr>
+        <w:drawing>
+          <wp:inline distT="0" distB="0" distL="0" distR="0">
+            <wp:extent cx="1233170" cy="1283970"/>
+            <wp:effectExtent l="0" t="0" r="5080" b="0"/>
+            <wp:docPr id="45" name="Picture 45" descr="C:\Users\elc\Desktop\dsp-project\images\export.png"/>
+            <wp:cNvGraphicFramePr>
+              <a:graphicFrameLocks xmlns:a="http://schemas.openxmlformats.org/drawingml/2006/main" noChangeAspect="1"/>
+            </wp:cNvGraphicFramePr>
+            <a:graphic xmlns:a="http://schemas.openxmlformats.org/drawingml/2006/main">
+              <a:graphicData uri="http://schemas.openxmlformats.org/drawingml/2006/picture">
+                <pic:pic xmlns:pic="http://schemas.openxmlformats.org/drawingml/2006/picture">
+                  <pic:nvPicPr>
+                    <pic:cNvPr id="0" name="Picture 27" descr="C:\Users\elc\Desktop\dsp-project\images\export.png"/>
+                    <pic:cNvPicPr>
+                      <a:picLocks noChangeAspect="1" noChangeArrowheads="1"/>
+                    </pic:cNvPicPr>
+                  </pic:nvPicPr>
+                  <pic:blipFill>
+                    <a:blip r:embed="rId107">
+                      <a:extLst>
+                        <a:ext uri="{28A0092B-C50C-407E-A947-70E740481C1C}">
+                          <a14:useLocalDpi xmlns:a14="http://schemas.microsoft.com/office/drawing/2010/main" val="0"/>
+                        </a:ext>
+                      </a:extLst>
+                    </a:blip>
+                    <a:srcRect/>
+                    <a:stretch>
+                      <a:fillRect/>
+                    </a:stretch>
+                  </pic:blipFill>
+                  <pic:spPr bwMode="auto">
+                    <a:xfrm>
+                      <a:off x="0" y="0"/>
+                      <a:ext cx="1233170" cy="1283970"/>
+                    </a:xfrm>
+                    <a:prstGeom prst="rect">
+                      <a:avLst/>
+                    </a:prstGeom>
+                    <a:noFill/>
+                    <a:ln>
+                      <a:noFill/>
+                    </a:ln>
+                  </pic:spPr>
+                </pic:pic>
+              </a:graphicData>
+            </a:graphic>
+          </wp:inline>
+        </w:drawing>
+      </w:r>
+      <w:r>
+        <w:rPr>
+          <w:noProof/>
+        </w:rPr>
+        <w:drawing>
+          <wp:inline distT="0" distB="0" distL="0" distR="0">
+            <wp:extent cx="1233170" cy="1283970"/>
+            <wp:effectExtent l="0" t="0" r="5080" b="0"/>
+            <wp:docPr id="46" name="Picture 46" descr="C:\Users\elc\Desktop\dsp-project\images\export.png"/>
+            <wp:cNvGraphicFramePr>
+              <a:graphicFrameLocks xmlns:a="http://schemas.openxmlformats.org/drawingml/2006/main" noChangeAspect="1"/>
+            </wp:cNvGraphicFramePr>
+            <a:graphic xmlns:a="http://schemas.openxmlformats.org/drawingml/2006/main">
+              <a:graphicData uri="http://schemas.openxmlformats.org/drawingml/2006/picture">
+                <pic:pic xmlns:pic="http://schemas.openxmlformats.org/drawingml/2006/picture">
+                  <pic:nvPicPr>
+                    <pic:cNvPr id="0" name="Picture 28" descr="C:\Users\elc\Desktop\dsp-project\images\export.png"/>
+                    <pic:cNvPicPr>
+                      <a:picLocks noChangeAspect="1" noChangeArrowheads="1"/>
+                    </pic:cNvPicPr>
+                  </pic:nvPicPr>
+                  <pic:blipFill>
+                    <a:blip r:embed="rId108">
+                      <a:extLst>
+                        <a:ext uri="{28A0092B-C50C-407E-A947-70E740481C1C}">
+                          <a14:useLocalDpi xmlns:a14="http://schemas.microsoft.com/office/drawing/2010/main" val="0"/>
+                        </a:ext>
+                      </a:extLst>
+                    </a:blip>
+                    <a:srcRect/>
+                    <a:stretch>
+                      <a:fillRect/>
+                    </a:stretch>
+                  </pic:blipFill>
+                  <pic:spPr bwMode="auto">
+                    <a:xfrm>
+                      <a:off x="0" y="0"/>
+                      <a:ext cx="1233170" cy="1283970"/>
+                    </a:xfrm>
+                    <a:prstGeom prst="rect">
+                      <a:avLst/>
+                    </a:prstGeom>
+                    <a:noFill/>
+                    <a:ln>
+                      <a:noFill/>
+                    </a:ln>
+                  </pic:spPr>
+                </pic:pic>
+              </a:graphicData>
+            </a:graphic>
+          </wp:inline>
+        </w:drawing>
+      </w:r>
+      <w:r>
+        <w:rPr>
+          <w:noProof/>
+        </w:rPr>
+        <w:drawing>
+          <wp:inline distT="0" distB="0" distL="0" distR="0">
+            <wp:extent cx="1233170" cy="1283970"/>
+            <wp:effectExtent l="0" t="0" r="5080" b="0"/>
+            <wp:docPr id="47" name="Picture 47" descr="C:\Users\elc\Desktop\dsp-project\images\export.png"/>
+            <wp:cNvGraphicFramePr>
+              <a:graphicFrameLocks xmlns:a="http://schemas.openxmlformats.org/drawingml/2006/main" noChangeAspect="1"/>
+            </wp:cNvGraphicFramePr>
+            <a:graphic xmlns:a="http://schemas.openxmlformats.org/drawingml/2006/main">
+              <a:graphicData uri="http://schemas.openxmlformats.org/drawingml/2006/picture">
+                <pic:pic xmlns:pic="http://schemas.openxmlformats.org/drawingml/2006/picture">
+                  <pic:nvPicPr>
+                    <pic:cNvPr id="0" name="Picture 29" descr="C:\Users\elc\Desktop\dsp-project\images\export.png"/>
+                    <pic:cNvPicPr>
+                      <a:picLocks noChangeAspect="1" noChangeArrowheads="1"/>
+                    </pic:cNvPicPr>
+                  </pic:nvPicPr>
+                  <pic:blipFill>
+                    <a:blip r:embed="rId109">
+                      <a:extLst>
+                        <a:ext uri="{28A0092B-C50C-407E-A947-70E740481C1C}">
+                          <a14:useLocalDpi xmlns:a14="http://schemas.microsoft.com/office/drawing/2010/main" val="0"/>
+                        </a:ext>
+                      </a:extLst>
+                    </a:blip>
+                    <a:srcRect/>
+                    <a:stretch>
+                      <a:fillRect/>
+                    </a:stretch>
+                  </pic:blipFill>
+                  <pic:spPr bwMode="auto">
+                    <a:xfrm>
+                      <a:off x="0" y="0"/>
+                      <a:ext cx="1233170" cy="1283970"/>
+                    </a:xfrm>
+                    <a:prstGeom prst="rect">
+                      <a:avLst/>
+                    </a:prstGeom>
+                    <a:noFill/>
+                    <a:ln>
+                      <a:noFill/>
+                    </a:ln>
+                  </pic:spPr>
+                </pic:pic>
+              </a:graphicData>
+            </a:graphic>
+          </wp:inline>
+        </w:drawing>
+      </w:r>
+      <w:r>
+        <w:rPr>
+          <w:noProof/>
+        </w:rPr>
+        <w:drawing>
+          <wp:inline distT="0" distB="0" distL="0" distR="0">
+            <wp:extent cx="1233170" cy="1283970"/>
+            <wp:effectExtent l="0" t="0" r="5080" b="0"/>
+            <wp:docPr id="48" name="Picture 48" descr="C:\Users\elc\Desktop\dsp-project\images\export.png"/>
+            <wp:cNvGraphicFramePr>
+              <a:graphicFrameLocks xmlns:a="http://schemas.openxmlformats.org/drawingml/2006/main" noChangeAspect="1"/>
+            </wp:cNvGraphicFramePr>
+            <a:graphic xmlns:a="http://schemas.openxmlformats.org/drawingml/2006/main">
+              <a:graphicData uri="http://schemas.openxmlformats.org/drawingml/2006/picture">
+                <pic:pic xmlns:pic="http://schemas.openxmlformats.org/drawingml/2006/picture">
+                  <pic:nvPicPr>
+                    <pic:cNvPr id="0" name="Picture 30" descr="C:\Users\elc\Desktop\dsp-project\images\export.png"/>
+                    <pic:cNvPicPr>
+                      <a:picLocks noChangeAspect="1" noChangeArrowheads="1"/>
+                    </pic:cNvPicPr>
+                  </pic:nvPicPr>
+                  <pic:blipFill>
+                    <a:blip r:embed="rId110">
+                      <a:extLst>
+                        <a:ext uri="{28A0092B-C50C-407E-A947-70E740481C1C}">
+                          <a14:useLocalDpi xmlns:a14="http://schemas.microsoft.com/office/drawing/2010/main" val="0"/>
+                        </a:ext>
+                      </a:extLst>
+                    </a:blip>
+                    <a:srcRect/>
+                    <a:stretch>
+                      <a:fillRect/>
+                    </a:stretch>
+                  </pic:blipFill>
+                  <pic:spPr bwMode="auto">
+                    <a:xfrm>
+                      <a:off x="0" y="0"/>
+                      <a:ext cx="1233170" cy="1283970"/>
+                    </a:xfrm>
+                    <a:prstGeom prst="rect">
+                      <a:avLst/>
+                    </a:prstGeom>
+                    <a:noFill/>
+                    <a:ln>
+                      <a:noFill/>
+                    </a:ln>
+                  </pic:spPr>
+                </pic:pic>
+              </a:graphicData>
+            </a:graphic>
+          </wp:inline>
+        </w:drawing>
+      </w:r>
+      <w:r>
+        <w:rPr>
+          <w:noProof/>
+        </w:rPr>
+        <w:drawing>
+          <wp:inline distT="0" distB="0" distL="0" distR="0">
+            <wp:extent cx="1233170" cy="1283970"/>
+            <wp:effectExtent l="0" t="0" r="5080" b="0"/>
+            <wp:docPr id="49" name="Picture 49" descr="C:\Users\elc\Desktop\dsp-project\images\export.png"/>
+            <wp:cNvGraphicFramePr>
+              <a:graphicFrameLocks xmlns:a="http://schemas.openxmlformats.org/drawingml/2006/main" noChangeAspect="1"/>
+            </wp:cNvGraphicFramePr>
+            <a:graphic xmlns:a="http://schemas.openxmlformats.org/drawingml/2006/main">
+              <a:graphicData uri="http://schemas.openxmlformats.org/drawingml/2006/picture">
+                <pic:pic xmlns:pic="http://schemas.openxmlformats.org/drawingml/2006/picture">
+                  <pic:nvPicPr>
+                    <pic:cNvPr id="0" name="Picture 31" descr="C:\Users\elc\Desktop\dsp-project\images\export.png"/>
+                    <pic:cNvPicPr>
+                      <a:picLocks noChangeAspect="1" noChangeArrowheads="1"/>
+                    </pic:cNvPicPr>
+                  </pic:nvPicPr>
+                  <pic:blipFill>
+                    <a:blip r:embed="rId111">
+                      <a:extLst>
+                        <a:ext uri="{28A0092B-C50C-407E-A947-70E740481C1C}">
+                          <a14:useLocalDpi xmlns:a14="http://schemas.microsoft.com/office/drawing/2010/main" val="0"/>
+                        </a:ext>
+                      </a:extLst>
+                    </a:blip>
+                    <a:srcRect/>
+                    <a:stretch>
+                      <a:fillRect/>
+                    </a:stretch>
+                  </pic:blipFill>
+                  <pic:spPr bwMode="auto">
+                    <a:xfrm>
+                      <a:off x="0" y="0"/>
+                      <a:ext cx="1233170" cy="1283970"/>
+                    </a:xfrm>
+                    <a:prstGeom prst="rect">
+                      <a:avLst/>
+                    </a:prstGeom>
+                    <a:noFill/>
+                    <a:ln>
+                      <a:noFill/>
+                    </a:ln>
+                  </pic:spPr>
+                </pic:pic>
+              </a:graphicData>
+            </a:graphic>
+          </wp:inline>
+        </w:drawing>
+      </w:r>
+    </w:p>
+    <w:p>
+      <w:r>
+        <w:rPr>
+          <w:noProof/>
+        </w:rPr>
+        <w:drawing>
+          <wp:inline distT="0" distB="0" distL="0" distR="0">
+            <wp:extent cx="1283970" cy="821690"/>
+            <wp:effectExtent l="0" t="0" r="0" b="0"/>
+            <wp:docPr id="50" name="Picture 50" descr="C:\Users\elc\Desktop\dsp-project\images\export.png"/>
+            <wp:cNvGraphicFramePr>
+              <a:graphicFrameLocks xmlns:a="http://schemas.openxmlformats.org/drawingml/2006/main" noChangeAspect="1"/>
+            </wp:cNvGraphicFramePr>
+            <a:graphic xmlns:a="http://schemas.openxmlformats.org/drawingml/2006/main">
+              <a:graphicData uri="http://schemas.openxmlformats.org/drawingml/2006/picture">
+                <pic:pic xmlns:pic="http://schemas.openxmlformats.org/drawingml/2006/picture">
+                  <pic:nvPicPr>
+                    <pic:cNvPr id="0" name="Picture 32" descr="C:\Users\elc\Desktop\dsp-project\images\export.png"/>
+                    <pic:cNvPicPr>
+                      <a:picLocks noChangeAspect="1" noChangeArrowheads="1"/>
+                    </pic:cNvPicPr>
+                  </pic:nvPicPr>
+                  <pic:blipFill>
+                    <a:blip r:embed="rId112">
+                      <a:extLst>
+                        <a:ext uri="{28A0092B-C50C-407E-A947-70E740481C1C}">
+                          <a14:useLocalDpi xmlns:a14="http://schemas.microsoft.com/office/drawing/2010/main" val="0"/>
+                        </a:ext>
+                      </a:extLst>
+                    </a:blip>
+                    <a:srcRect/>
+                    <a:stretch>
+                      <a:fillRect/>
+                    </a:stretch>
+                  </pic:blipFill>
+                  <pic:spPr bwMode="auto">
+                    <a:xfrm>
+                      <a:off x="0" y="0"/>
+                      <a:ext cx="1283970" cy="821690"/>
+                    </a:xfrm>
+                    <a:prstGeom prst="rect">
+                      <a:avLst/>
+                    </a:prstGeom>
+                    <a:noFill/>
+                    <a:ln>
+                      <a:noFill/>
+                    </a:ln>
+                  </pic:spPr>
+                </pic:pic>
+              </a:graphicData>
+            </a:graphic>
+          </wp:inline>
+        </w:drawing>
+      </w:r>
+      <w:r>
+        <w:rPr>
+          <w:noProof/>
+        </w:rPr>
+        <w:drawing>
+          <wp:inline distT="0" distB="0" distL="0" distR="0">
+            <wp:extent cx="1283970" cy="821690"/>
+            <wp:effectExtent l="0" t="0" r="0" b="0"/>
+            <wp:docPr id="51" name="Picture 51" descr="C:\Users\elc\Desktop\dsp-project\images\export.png"/>
+            <wp:cNvGraphicFramePr>
+              <a:graphicFrameLocks xmlns:a="http://schemas.openxmlformats.org/drawingml/2006/main" noChangeAspect="1"/>
+            </wp:cNvGraphicFramePr>
+            <a:graphic xmlns:a="http://schemas.openxmlformats.org/drawingml/2006/main">
+              <a:graphicData uri="http://schemas.openxmlformats.org/drawingml/2006/picture">
+                <pic:pic xmlns:pic="http://schemas.openxmlformats.org/drawingml/2006/picture">
+                  <pic:nvPicPr>
+                    <pic:cNvPr id="0" name="Picture 33" descr="C:\Users\elc\Desktop\dsp-project\images\export.png"/>
+                    <pic:cNvPicPr>
+                      <a:picLocks noChangeAspect="1" noChangeArrowheads="1"/>
+                    </pic:cNvPicPr>
+                  </pic:nvPicPr>
+                  <pic:blipFill>
+                    <a:blip r:embed="rId113">
+                      <a:extLst>
+                        <a:ext uri="{28A0092B-C50C-407E-A947-70E740481C1C}">
+                          <a14:useLocalDpi xmlns:a14="http://schemas.microsoft.com/office/drawing/2010/main" val="0"/>
+                        </a:ext>
+                      </a:extLst>
+                    </a:blip>
+                    <a:srcRect/>
+                    <a:stretch>
+                      <a:fillRect/>
+                    </a:stretch>
+                  </pic:blipFill>
+                  <pic:spPr bwMode="auto">
+                    <a:xfrm>
+                      <a:off x="0" y="0"/>
+                      <a:ext cx="1283970" cy="821690"/>
+                    </a:xfrm>
+                    <a:prstGeom prst="rect">
+                      <a:avLst/>
+                    </a:prstGeom>
+                    <a:noFill/>
+                    <a:ln>
+                      <a:noFill/>
+                    </a:ln>
+                  </pic:spPr>
+                </pic:pic>
+              </a:graphicData>
+            </a:graphic>
+          </wp:inline>
+        </w:drawing>
+      </w:r>
+      <w:r>
+        <w:rPr>
+          <w:noProof/>
+        </w:rPr>
+        <w:drawing>
+          <wp:inline distT="0" distB="0" distL="0" distR="0">
+            <wp:extent cx="1283970" cy="821690"/>
+            <wp:effectExtent l="0" t="0" r="0" b="0"/>
+            <wp:docPr id="52" name="Picture 52" descr="C:\Users\elc\Desktop\dsp-project\images\export.png"/>
+            <wp:cNvGraphicFramePr>
+              <a:graphicFrameLocks xmlns:a="http://schemas.openxmlformats.org/drawingml/2006/main" noChangeAspect="1"/>
+            </wp:cNvGraphicFramePr>
+            <a:graphic xmlns:a="http://schemas.openxmlformats.org/drawingml/2006/main">
+              <a:graphicData uri="http://schemas.openxmlformats.org/drawingml/2006/picture">
+                <pic:pic xmlns:pic="http://schemas.openxmlformats.org/drawingml/2006/picture">
+                  <pic:nvPicPr>
+                    <pic:cNvPr id="0" name="Picture 34" descr="C:\Users\elc\Desktop\dsp-project\images\export.png"/>
+                    <pic:cNvPicPr>
+                      <a:picLocks noChangeAspect="1" noChangeArrowheads="1"/>
+                    </pic:cNvPicPr>
+                  </pic:nvPicPr>
+                  <pic:blipFill>
+                    <a:blip r:embed="rId114">
+                      <a:extLst>
+                        <a:ext uri="{28A0092B-C50C-407E-A947-70E740481C1C}">
+                          <a14:useLocalDpi xmlns:a14="http://schemas.microsoft.com/office/drawing/2010/main" val="0"/>
+                        </a:ext>
+                      </a:extLst>
+                    </a:blip>
+                    <a:srcRect/>
+                    <a:stretch>
+                      <a:fillRect/>
+                    </a:stretch>
+                  </pic:blipFill>
+                  <pic:spPr bwMode="auto">
+                    <a:xfrm>
+                      <a:off x="0" y="0"/>
+                      <a:ext cx="1283970" cy="821690"/>
+                    </a:xfrm>
+                    <a:prstGeom prst="rect">
+                      <a:avLst/>
+                    </a:prstGeom>
+                    <a:noFill/>
+                    <a:ln>
+                      <a:noFill/>
+                    </a:ln>
+                  </pic:spPr>
+                </pic:pic>
+              </a:graphicData>
+            </a:graphic>
+          </wp:inline>
+        </w:drawing>
+      </w:r>
+      <w:r>
+        <w:rPr>
+          <w:noProof/>
+        </w:rPr>
+        <w:drawing>
+          <wp:inline distT="0" distB="0" distL="0" distR="0">
+            <wp:extent cx="1283970" cy="821690"/>
+            <wp:effectExtent l="0" t="0" r="0" b="0"/>
+            <wp:docPr id="53" name="Picture 53" descr="C:\Users\elc\Desktop\dsp-project\images\export.png"/>
+            <wp:cNvGraphicFramePr>
+              <a:graphicFrameLocks xmlns:a="http://schemas.openxmlformats.org/drawingml/2006/main" noChangeAspect="1"/>
+            </wp:cNvGraphicFramePr>
+            <a:graphic xmlns:a="http://schemas.openxmlformats.org/drawingml/2006/main">
+              <a:graphicData uri="http://schemas.openxmlformats.org/drawingml/2006/picture">
+                <pic:pic xmlns:pic="http://schemas.openxmlformats.org/drawingml/2006/picture">
+                  <pic:nvPicPr>
+                    <pic:cNvPr id="0" name="Picture 35" descr="C:\Users\elc\Desktop\dsp-project\images\export.png"/>
+                    <pic:cNvPicPr>
+                      <a:picLocks noChangeAspect="1" noChangeArrowheads="1"/>
+                    </pic:cNvPicPr>
+                  </pic:nvPicPr>
+                  <pic:blipFill>
+                    <a:blip r:embed="rId115">
+                      <a:extLst>
+                        <a:ext uri="{28A0092B-C50C-407E-A947-70E740481C1C}">
+                          <a14:useLocalDpi xmlns:a14="http://schemas.microsoft.com/office/drawing/2010/main" val="0"/>
+                        </a:ext>
+                      </a:extLst>
+                    </a:blip>
+                    <a:srcRect/>
+                    <a:stretch>
+                      <a:fillRect/>
+                    </a:stretch>
+                  </pic:blipFill>
+                  <pic:spPr bwMode="auto">
+                    <a:xfrm>
+                      <a:off x="0" y="0"/>
+                      <a:ext cx="1283970" cy="821690"/>
+                    </a:xfrm>
+                    <a:prstGeom prst="rect">
+                      <a:avLst/>
+                    </a:prstGeom>
+                    <a:noFill/>
+                    <a:ln>
+                      <a:noFill/>
+                    </a:ln>
+                  </pic:spPr>
+                </pic:pic>
+              </a:graphicData>
+            </a:graphic>
+          </wp:inline>
+        </w:drawing>
+      </w:r>
+      <w:r>
+        <w:rPr>
+          <w:noProof/>
+        </w:rPr>
+        <w:drawing>
+          <wp:inline distT="0" distB="0" distL="0" distR="0">
+            <wp:extent cx="1283970" cy="821690"/>
+            <wp:effectExtent l="0" t="0" r="0" b="0"/>
+            <wp:docPr id="54" name="Picture 54" descr="C:\Users\elc\Desktop\dsp-project\images\export.png"/>
+            <wp:cNvGraphicFramePr>
+              <a:graphicFrameLocks xmlns:a="http://schemas.openxmlformats.org/drawingml/2006/main" noChangeAspect="1"/>
+            </wp:cNvGraphicFramePr>
+            <a:graphic xmlns:a="http://schemas.openxmlformats.org/drawingml/2006/main">
+              <a:graphicData uri="http://schemas.openxmlformats.org/drawingml/2006/picture">
+                <pic:pic xmlns:pic="http://schemas.openxmlformats.org/drawingml/2006/picture">
+                  <pic:nvPicPr>
+                    <pic:cNvPr id="0" name="Picture 36" descr="C:\Users\elc\Desktop\dsp-project\images\export.png"/>
+                    <pic:cNvPicPr>
+                      <a:picLocks noChangeAspect="1" noChangeArrowheads="1"/>
+                    </pic:cNvPicPr>
+                  </pic:nvPicPr>
+                  <pic:blipFill>
+                    <a:blip r:embed="rId116">
+                      <a:extLst>
+                        <a:ext uri="{28A0092B-C50C-407E-A947-70E740481C1C}">
+                          <a14:useLocalDpi xmlns:a14="http://schemas.microsoft.com/office/drawing/2010/main" val="0"/>
+                        </a:ext>
+                      </a:extLst>
+                    </a:blip>
+                    <a:srcRect/>
+                    <a:stretch>
+                      <a:fillRect/>
+                    </a:stretch>
+                  </pic:blipFill>
+                  <pic:spPr bwMode="auto">
+                    <a:xfrm>
+                      <a:off x="0" y="0"/>
+                      <a:ext cx="1283970" cy="821690"/>
+                    </a:xfrm>
+                    <a:prstGeom prst="rect">
+                      <a:avLst/>
+                    </a:prstGeom>
+                    <a:noFill/>
+                    <a:ln>
+                      <a:noFill/>
+                    </a:ln>
+                  </pic:spPr>
+                </pic:pic>
+              </a:graphicData>
+            </a:graphic>
+          </wp:inline>
+        </w:drawing>
+      </w:r>
+    </w:p>
+    <w:p>
+      <w:r>
+        <w:rPr>
+          <w:noProof/>
+        </w:rPr>
+        <w:drawing>
+          <wp:inline distT="0" distB="0" distL="0" distR="0">
+            <wp:extent cx="1283970" cy="862965"/>
+            <wp:effectExtent l="0" t="0" r="0" b="0"/>
+            <wp:docPr id="55" name="Picture 55" descr="C:\Users\elc\Desktop\dsp-project\images\export.png"/>
+            <wp:cNvGraphicFramePr>
+              <a:graphicFrameLocks xmlns:a="http://schemas.openxmlformats.org/drawingml/2006/main" noChangeAspect="1"/>
+            </wp:cNvGraphicFramePr>
+            <a:graphic xmlns:a="http://schemas.openxmlformats.org/drawingml/2006/main">
+              <a:graphicData uri="http://schemas.openxmlformats.org/drawingml/2006/picture">
+                <pic:pic xmlns:pic="http://schemas.openxmlformats.org/drawingml/2006/picture">
+                  <pic:nvPicPr>
+                    <pic:cNvPr id="0" name="Picture 37" descr="C:\Users\elc\Desktop\dsp-project\images\export.png"/>
+                    <pic:cNvPicPr>
+                      <a:picLocks noChangeAspect="1" noChangeArrowheads="1"/>
+                    </pic:cNvPicPr>
+                  </pic:nvPicPr>
+                  <pic:blipFill>
+                    <a:blip r:embed="rId117">
+                      <a:extLst>
+                        <a:ext uri="{28A0092B-C50C-407E-A947-70E740481C1C}">
+                          <a14:useLocalDpi xmlns:a14="http://schemas.microsoft.com/office/drawing/2010/main" val="0"/>
+                        </a:ext>
+                      </a:extLst>
+                    </a:blip>
+                    <a:srcRect/>
+                    <a:stretch>
+                      <a:fillRect/>
+                    </a:stretch>
+                  </pic:blipFill>
+                  <pic:spPr bwMode="auto">
+                    <a:xfrm>
+                      <a:off x="0" y="0"/>
+                      <a:ext cx="1283970" cy="862965"/>
+                    </a:xfrm>
+                    <a:prstGeom prst="rect">
+                      <a:avLst/>
+                    </a:prstGeom>
+                    <a:noFill/>
+                    <a:ln>
+                      <a:noFill/>
+                    </a:ln>
+                  </pic:spPr>
+                </pic:pic>
+              </a:graphicData>
+            </a:graphic>
+          </wp:inline>
+        </w:drawing>
+      </w:r>
+      <w:r>
+        <w:rPr>
+          <w:noProof/>
+        </w:rPr>
+        <w:drawing>
+          <wp:inline distT="0" distB="0" distL="0" distR="0">
+            <wp:extent cx="1283970" cy="862965"/>
+            <wp:effectExtent l="0" t="0" r="0" b="0"/>
+            <wp:docPr id="59" name="Picture 59" descr="C:\Users\elc\Desktop\dsp-project\images\export.png"/>
+            <wp:cNvGraphicFramePr>
+              <a:graphicFrameLocks xmlns:a="http://schemas.openxmlformats.org/drawingml/2006/main" noChangeAspect="1"/>
+            </wp:cNvGraphicFramePr>
+            <a:graphic xmlns:a="http://schemas.openxmlformats.org/drawingml/2006/main">
+              <a:graphicData uri="http://schemas.openxmlformats.org/drawingml/2006/picture">
+                <pic:pic xmlns:pic="http://schemas.openxmlformats.org/drawingml/2006/picture">
+                  <pic:nvPicPr>
+                    <pic:cNvPr id="0" name="Picture 38" descr="C:\Users\elc\Desktop\dsp-project\images\export.png"/>
+                    <pic:cNvPicPr>
+                      <a:picLocks noChangeAspect="1" noChangeArrowheads="1"/>
+                    </pic:cNvPicPr>
+                  </pic:nvPicPr>
+                  <pic:blipFill>
+                    <a:blip r:embed="rId118">
+                      <a:extLst>
+                        <a:ext uri="{28A0092B-C50C-407E-A947-70E740481C1C}">
+                          <a14:useLocalDpi xmlns:a14="http://schemas.microsoft.com/office/drawing/2010/main" val="0"/>
+                        </a:ext>
+                      </a:extLst>
+                    </a:blip>
+                    <a:srcRect/>
+                    <a:stretch>
+                      <a:fillRect/>
+                    </a:stretch>
+                  </pic:blipFill>
+                  <pic:spPr bwMode="auto">
+                    <a:xfrm>
+                      <a:off x="0" y="0"/>
+                      <a:ext cx="1283970" cy="862965"/>
+                    </a:xfrm>
+                    <a:prstGeom prst="rect">
+                      <a:avLst/>
+                    </a:prstGeom>
+                    <a:noFill/>
+                    <a:ln>
+                      <a:noFill/>
+                    </a:ln>
+                  </pic:spPr>
+                </pic:pic>
+              </a:graphicData>
+            </a:graphic>
+          </wp:inline>
+        </w:drawing>
+      </w:r>
+      <w:r>
+        <w:rPr>
+          <w:noProof/>
+        </w:rPr>
+        <w:drawing>
+          <wp:inline distT="0" distB="0" distL="0" distR="0">
+            <wp:extent cx="1283970" cy="862965"/>
+            <wp:effectExtent l="0" t="0" r="0" b="0"/>
+            <wp:docPr id="60" name="Picture 60" descr="C:\Users\elc\Desktop\dsp-project\images\export.png"/>
+            <wp:cNvGraphicFramePr>
+              <a:graphicFrameLocks xmlns:a="http://schemas.openxmlformats.org/drawingml/2006/main" noChangeAspect="1"/>
+            </wp:cNvGraphicFramePr>
+            <a:graphic xmlns:a="http://schemas.openxmlformats.org/drawingml/2006/main">
+              <a:graphicData uri="http://schemas.openxmlformats.org/drawingml/2006/picture">
+                <pic:pic xmlns:pic="http://schemas.openxmlformats.org/drawingml/2006/picture">
+                  <pic:nvPicPr>
+                    <pic:cNvPr id="0" name="Picture 39" descr="C:\Users\elc\Desktop\dsp-project\images\export.png"/>
+                    <pic:cNvPicPr>
+                      <a:picLocks noChangeAspect="1" noChangeArrowheads="1"/>
+                    </pic:cNvPicPr>
+                  </pic:nvPicPr>
+                  <pic:blipFill>
+                    <a:blip r:embed="rId119">
+                      <a:extLst>
+                        <a:ext uri="{28A0092B-C50C-407E-A947-70E740481C1C}">
+                          <a14:useLocalDpi xmlns:a14="http://schemas.microsoft.com/office/drawing/2010/main" val="0"/>
+                        </a:ext>
+                      </a:extLst>
+                    </a:blip>
+                    <a:srcRect/>
+                    <a:stretch>
+                      <a:fillRect/>
+                    </a:stretch>
+                  </pic:blipFill>
+                  <pic:spPr bwMode="auto">
+                    <a:xfrm>
+                      <a:off x="0" y="0"/>
+                      <a:ext cx="1283970" cy="862965"/>
+                    </a:xfrm>
+                    <a:prstGeom prst="rect">
+                      <a:avLst/>
+                    </a:prstGeom>
+                    <a:noFill/>
+                    <a:ln>
+                      <a:noFill/>
+                    </a:ln>
+                  </pic:spPr>
+                </pic:pic>
+              </a:graphicData>
+            </a:graphic>
+          </wp:inline>
+        </w:drawing>
+      </w:r>
+      <w:r>
+        <w:rPr>
+          <w:noProof/>
+        </w:rPr>
+        <w:drawing>
+          <wp:inline distT="0" distB="0" distL="0" distR="0">
+            <wp:extent cx="1283970" cy="862965"/>
+            <wp:effectExtent l="0" t="0" r="0" b="0"/>
+            <wp:docPr id="61" name="Picture 61" descr="C:\Users\elc\Desktop\dsp-project\images\export.png"/>
+            <wp:cNvGraphicFramePr>
+              <a:graphicFrameLocks xmlns:a="http://schemas.openxmlformats.org/drawingml/2006/main" noChangeAspect="1"/>
+            </wp:cNvGraphicFramePr>
+            <a:graphic xmlns:a="http://schemas.openxmlformats.org/drawingml/2006/main">
+              <a:graphicData uri="http://schemas.openxmlformats.org/drawingml/2006/picture">
+                <pic:pic xmlns:pic="http://schemas.openxmlformats.org/drawingml/2006/picture">
+                  <pic:nvPicPr>
+                    <pic:cNvPr id="0" name="Picture 40" descr="C:\Users\elc\Desktop\dsp-project\images\export.png"/>
+                    <pic:cNvPicPr>
+                      <a:picLocks noChangeAspect="1" noChangeArrowheads="1"/>
+                    </pic:cNvPicPr>
+                  </pic:nvPicPr>
+                  <pic:blipFill>
+                    <a:blip r:embed="rId120">
+                      <a:extLst>
+                        <a:ext uri="{28A0092B-C50C-407E-A947-70E740481C1C}">
+                          <a14:useLocalDpi xmlns:a14="http://schemas.microsoft.com/office/drawing/2010/main" val="0"/>
+                        </a:ext>
+                      </a:extLst>
+                    </a:blip>
+                    <a:srcRect/>
+                    <a:stretch>
+                      <a:fillRect/>
+                    </a:stretch>
+                  </pic:blipFill>
+                  <pic:spPr bwMode="auto">
+                    <a:xfrm>
+                      <a:off x="0" y="0"/>
+                      <a:ext cx="1283970" cy="862965"/>
+                    </a:xfrm>
+                    <a:prstGeom prst="rect">
+                      <a:avLst/>
+                    </a:prstGeom>
+                    <a:noFill/>
+                    <a:ln>
+                      <a:noFill/>
+                    </a:ln>
+                  </pic:spPr>
+                </pic:pic>
+              </a:graphicData>
+            </a:graphic>
+          </wp:inline>
+        </w:drawing>
+      </w:r>
+      <w:r>
+        <w:rPr>
+          <w:noProof/>
+        </w:rPr>
+        <w:drawing>
+          <wp:inline distT="0" distB="0" distL="0" distR="0">
+            <wp:extent cx="1283970" cy="862965"/>
+            <wp:effectExtent l="0" t="0" r="0" b="0"/>
+            <wp:docPr id="62" name="Picture 62" descr="C:\Users\elc\Desktop\dsp-project\images\export.png"/>
+            <wp:cNvGraphicFramePr>
+              <a:graphicFrameLocks xmlns:a="http://schemas.openxmlformats.org/drawingml/2006/main" noChangeAspect="1"/>
+            </wp:cNvGraphicFramePr>
+            <a:graphic xmlns:a="http://schemas.openxmlformats.org/drawingml/2006/main">
+              <a:graphicData uri="http://schemas.openxmlformats.org/drawingml/2006/picture">
+                <pic:pic xmlns:pic="http://schemas.openxmlformats.org/drawingml/2006/picture">
+                  <pic:nvPicPr>
+                    <pic:cNvPr id="0" name="Picture 41" descr="C:\Users\elc\Desktop\dsp-project\images\export.png"/>
+                    <pic:cNvPicPr>
+                      <a:picLocks noChangeAspect="1" noChangeArrowheads="1"/>
+                    </pic:cNvPicPr>
+                  </pic:nvPicPr>
+                  <pic:blipFill>
+                    <a:blip r:embed="rId121">
+                      <a:extLst>
+                        <a:ext uri="{28A0092B-C50C-407E-A947-70E740481C1C}">
+                          <a14:useLocalDpi xmlns:a14="http://schemas.microsoft.com/office/drawing/2010/main" val="0"/>
+                        </a:ext>
+                      </a:extLst>
+                    </a:blip>
+                    <a:srcRect/>
+                    <a:stretch>
+                      <a:fillRect/>
+                    </a:stretch>
+                  </pic:blipFill>
+                  <pic:spPr bwMode="auto">
+                    <a:xfrm>
+                      <a:off x="0" y="0"/>
+                      <a:ext cx="1283970" cy="862965"/>
+                    </a:xfrm>
+                    <a:prstGeom prst="rect">
+                      <a:avLst/>
+                    </a:prstGeom>
+                    <a:noFill/>
+                    <a:ln>
+                      <a:noFill/>
+                    </a:ln>
+                  </pic:spPr>
+                </pic:pic>
+              </a:graphicData>
+            </a:graphic>
+          </wp:inline>
+        </w:drawing>
+      </w:r>
+    </w:p>
+    <w:p>
+      <w:r>
+        <w:rPr>
+          <w:noProof/>
+        </w:rPr>
+        <w:drawing>
+          <wp:inline distT="0" distB="0" distL="0" distR="0">
+            <wp:extent cx="1283970" cy="1283970"/>
+            <wp:effectExtent l="0" t="0" r="0" b="0"/>
+            <wp:docPr id="63" name="Picture 63" descr="C:\Users\elc\Desktop\dsp-project\images\export.png"/>
+            <wp:cNvGraphicFramePr>
+              <a:graphicFrameLocks xmlns:a="http://schemas.openxmlformats.org/drawingml/2006/main" noChangeAspect="1"/>
+            </wp:cNvGraphicFramePr>
+            <a:graphic xmlns:a="http://schemas.openxmlformats.org/drawingml/2006/main">
+              <a:graphicData uri="http://schemas.openxmlformats.org/drawingml/2006/picture">
+                <pic:pic xmlns:pic="http://schemas.openxmlformats.org/drawingml/2006/picture">
+                  <pic:nvPicPr>
+                    <pic:cNvPr id="0" name="Picture 42" descr="C:\Users\elc\Desktop\dsp-project\images\export.png"/>
+                    <pic:cNvPicPr>
+                      <a:picLocks noChangeAspect="1" noChangeArrowheads="1"/>
+                    </pic:cNvPicPr>
+                  </pic:nvPicPr>
+                  <pic:blipFill>
+                    <a:blip r:embed="rId122">
+                      <a:extLst>
+                        <a:ext uri="{28A0092B-C50C-407E-A947-70E740481C1C}">
+                          <a14:useLocalDpi xmlns:a14="http://schemas.microsoft.com/office/drawing/2010/main" val="0"/>
+                        </a:ext>
+                      </a:extLst>
+                    </a:blip>
+                    <a:srcRect/>
+                    <a:stretch>
+                      <a:fillRect/>
+                    </a:stretch>
+                  </pic:blipFill>
+                  <pic:spPr bwMode="auto">
+                    <a:xfrm>
+                      <a:off x="0" y="0"/>
+                      <a:ext cx="1283970" cy="1283970"/>
+                    </a:xfrm>
+                    <a:prstGeom prst="rect">
+                      <a:avLst/>
+                    </a:prstGeom>
+                    <a:noFill/>
+                    <a:ln>
+                      <a:noFill/>
+                    </a:ln>
+                  </pic:spPr>
+                </pic:pic>
+              </a:graphicData>
+            </a:graphic>
+          </wp:inline>
+        </w:drawing>
+      </w:r>
+      <w:r>
+        <w:rPr>
+          <w:noProof/>
+        </w:rPr>
+        <w:drawing>
+          <wp:inline distT="0" distB="0" distL="0" distR="0">
+            <wp:extent cx="1283970" cy="1283970"/>
+            <wp:effectExtent l="0" t="0" r="0" b="0"/>
+            <wp:docPr id="64" name="Picture 64" descr="C:\Users\elc\Desktop\dsp-project\images\export.png"/>
+            <wp:cNvGraphicFramePr>
+              <a:graphicFrameLocks xmlns:a="http://schemas.openxmlformats.org/drawingml/2006/main" noChangeAspect="1"/>
+            </wp:cNvGraphicFramePr>
+            <a:graphic xmlns:a="http://schemas.openxmlformats.org/drawingml/2006/main">
+              <a:graphicData uri="http://schemas.openxmlformats.org/drawingml/2006/picture">
+                <pic:pic xmlns:pic="http://schemas.openxmlformats.org/drawingml/2006/picture">
+                  <pic:nvPicPr>
+                    <pic:cNvPr id="0" name="Picture 43" descr="C:\Users\elc\Desktop\dsp-project\images\export.png"/>
+                    <pic:cNvPicPr>
+                      <a:picLocks noChangeAspect="1" noChangeArrowheads="1"/>
+                    </pic:cNvPicPr>
+                  </pic:nvPicPr>
+                  <pic:blipFill>
+                    <a:blip r:embed="rId123">
+                      <a:extLst>
+                        <a:ext uri="{28A0092B-C50C-407E-A947-70E740481C1C}">
+                          <a14:useLocalDpi xmlns:a14="http://schemas.microsoft.com/office/drawing/2010/main" val="0"/>
+                        </a:ext>
+                      </a:extLst>
+                    </a:blip>
+                    <a:srcRect/>
+                    <a:stretch>
+                      <a:fillRect/>
+                    </a:stretch>
+                  </pic:blipFill>
+                  <pic:spPr bwMode="auto">
+                    <a:xfrm>
+                      <a:off x="0" y="0"/>
+                      <a:ext cx="1283970" cy="1283970"/>
+                    </a:xfrm>
+                    <a:prstGeom prst="rect">
+                      <a:avLst/>
+                    </a:prstGeom>
+                    <a:noFill/>
+                    <a:ln>
+                      <a:noFill/>
+                    </a:ln>
+                  </pic:spPr>
+                </pic:pic>
+              </a:graphicData>
+            </a:graphic>
+          </wp:inline>
+        </w:drawing>
+      </w:r>
+      <w:r>
+        <w:rPr>
+          <w:noProof/>
+        </w:rPr>
+        <w:drawing>
+          <wp:inline distT="0" distB="0" distL="0" distR="0">
+            <wp:extent cx="1283970" cy="1283970"/>
+            <wp:effectExtent l="0" t="0" r="0" b="0"/>
+            <wp:docPr id="65" name="Picture 65" descr="C:\Users\elc\Desktop\dsp-project\images\export.png"/>
+            <wp:cNvGraphicFramePr>
+              <a:graphicFrameLocks xmlns:a="http://schemas.openxmlformats.org/drawingml/2006/main" noChangeAspect="1"/>
+            </wp:cNvGraphicFramePr>
+            <a:graphic xmlns:a="http://schemas.openxmlformats.org/drawingml/2006/main">
+              <a:graphicData uri="http://schemas.openxmlformats.org/drawingml/2006/picture">
+                <pic:pic xmlns:pic="http://schemas.openxmlformats.org/drawingml/2006/picture">
+                  <pic:nvPicPr>
+                    <pic:cNvPr id="0" name="Picture 44" descr="C:\Users\elc\Desktop\dsp-project\images\export.png"/>
+                    <pic:cNvPicPr>
+                      <a:picLocks noChangeAspect="1" noChangeArrowheads="1"/>
+                    </pic:cNvPicPr>
+                  </pic:nvPicPr>
+                  <pic:blipFill>
+                    <a:blip r:embed="rId124">
+                      <a:extLst>
+                        <a:ext uri="{28A0092B-C50C-407E-A947-70E740481C1C}">
+                          <a14:useLocalDpi xmlns:a14="http://schemas.microsoft.com/office/drawing/2010/main" val="0"/>
+                        </a:ext>
+                      </a:extLst>
+                    </a:blip>
+                    <a:srcRect/>
+                    <a:stretch>
+                      <a:fillRect/>
+                    </a:stretch>
+                  </pic:blipFill>
+                  <pic:spPr bwMode="auto">
+                    <a:xfrm>
+                      <a:off x="0" y="0"/>
+                      <a:ext cx="1283970" cy="1283970"/>
+                    </a:xfrm>
+                    <a:prstGeom prst="rect">
+                      <a:avLst/>
+                    </a:prstGeom>
+                    <a:noFill/>
+                    <a:ln>
+                      <a:noFill/>
+                    </a:ln>
+                  </pic:spPr>
+                </pic:pic>
+              </a:graphicData>
+            </a:graphic>
+          </wp:inline>
+        </w:drawing>
+      </w:r>
+      <w:r>
+        <w:rPr>
+          <w:noProof/>
+        </w:rPr>
+        <w:drawing>
+          <wp:inline distT="0" distB="0" distL="0" distR="0">
+            <wp:extent cx="1283970" cy="1283970"/>
+            <wp:effectExtent l="0" t="0" r="0" b="0"/>
+            <wp:docPr id="66" name="Picture 66" descr="C:\Users\elc\Desktop\dsp-project\images\export.png"/>
+            <wp:cNvGraphicFramePr>
+              <a:graphicFrameLocks xmlns:a="http://schemas.openxmlformats.org/drawingml/2006/main" noChangeAspect="1"/>
+            </wp:cNvGraphicFramePr>
+            <a:graphic xmlns:a="http://schemas.openxmlformats.org/drawingml/2006/main">
+              <a:graphicData uri="http://schemas.openxmlformats.org/drawingml/2006/picture">
+                <pic:pic xmlns:pic="http://schemas.openxmlformats.org/drawingml/2006/picture">
+                  <pic:nvPicPr>
+                    <pic:cNvPr id="0" name="Picture 45" descr="C:\Users\elc\Desktop\dsp-project\images\export.png"/>
+                    <pic:cNvPicPr>
+                      <a:picLocks noChangeAspect="1" noChangeArrowheads="1"/>
+                    </pic:cNvPicPr>
+                  </pic:nvPicPr>
+                  <pic:blipFill>
+                    <a:blip r:embed="rId125">
+                      <a:extLst>
+                        <a:ext uri="{28A0092B-C50C-407E-A947-70E740481C1C}">
+                          <a14:useLocalDpi xmlns:a14="http://schemas.microsoft.com/office/drawing/2010/main" val="0"/>
+                        </a:ext>
+                      </a:extLst>
+                    </a:blip>
+                    <a:srcRect/>
+                    <a:stretch>
+                      <a:fillRect/>
+                    </a:stretch>
+                  </pic:blipFill>
+                  <pic:spPr bwMode="auto">
+                    <a:xfrm>
+                      <a:off x="0" y="0"/>
+                      <a:ext cx="1283970" cy="1283970"/>
+                    </a:xfrm>
+                    <a:prstGeom prst="rect">
+                      <a:avLst/>
+                    </a:prstGeom>
+                    <a:noFill/>
+                    <a:ln>
+                      <a:noFill/>
+                    </a:ln>
+                  </pic:spPr>
+                </pic:pic>
+              </a:graphicData>
+            </a:graphic>
+          </wp:inline>
+        </w:drawing>
+      </w:r>
+      <w:r>
+        <w:rPr>
+          <w:noProof/>
+        </w:rPr>
+        <w:drawing>
+          <wp:inline distT="0" distB="0" distL="0" distR="0">
+            <wp:extent cx="1283970" cy="1283970"/>
+            <wp:effectExtent l="0" t="0" r="0" b="0"/>
+            <wp:docPr id="67" name="Picture 67" descr="C:\Users\elc\Desktop\dsp-project\images\export.png"/>
+            <wp:cNvGraphicFramePr>
+              <a:graphicFrameLocks xmlns:a="http://schemas.openxmlformats.org/drawingml/2006/main" noChangeAspect="1"/>
+            </wp:cNvGraphicFramePr>
+            <a:graphic xmlns:a="http://schemas.openxmlformats.org/drawingml/2006/main">
+              <a:graphicData uri="http://schemas.openxmlformats.org/drawingml/2006/picture">
+                <pic:pic xmlns:pic="http://schemas.openxmlformats.org/drawingml/2006/picture">
+                  <pic:nvPicPr>
+                    <pic:cNvPr id="0" name="Picture 46" descr="C:\Users\elc\Desktop\dsp-project\images\export.png"/>
+                    <pic:cNvPicPr>
+                      <a:picLocks noChangeAspect="1" noChangeArrowheads="1"/>
+                    </pic:cNvPicPr>
+                  </pic:nvPicPr>
+                  <pic:blipFill>
+                    <a:blip r:embed="rId126">
+                      <a:extLst>
+                        <a:ext uri="{28A0092B-C50C-407E-A947-70E740481C1C}">
+                          <a14:useLocalDpi xmlns:a14="http://schemas.microsoft.com/office/drawing/2010/main" val="0"/>
+                        </a:ext>
+                      </a:extLst>
+                    </a:blip>
+                    <a:srcRect/>
+                    <a:stretch>
+                      <a:fillRect/>
+                    </a:stretch>
+                  </pic:blipFill>
+                  <pic:spPr bwMode="auto">
+                    <a:xfrm>
+                      <a:off x="0" y="0"/>
+                      <a:ext cx="1283970" cy="1283970"/>
+                    </a:xfrm>
+                    <a:prstGeom prst="rect">
+                      <a:avLst/>
+                    </a:prstGeom>
+                    <a:noFill/>
+                    <a:ln>
+                      <a:noFill/>
+                    </a:ln>
+                  </pic:spPr>
+                </pic:pic>
+              </a:graphicData>
+            </a:graphic>
+          </wp:inline>
+        </w:drawing>
+      </w:r>
+    </w:p>
+    <w:p>
+      <w:bookmarkStart w:id="0" w:name="_GoBack"/>
+      <w:bookmarkEnd w:id="0"/>
     </w:p>
     <w:sectPr>
       <w:pgSz w:w="12240" w:h="15840"/>

</xml_diff>